<commit_message>
working on lab 6-7
</commit_message>
<xml_diff>
--- a/Year_1/Semester_2/OOP/configuring_Valgrind_on_CLION_justClionconfig.docx
+++ b/Year_1/Semester_2/OOP/configuring_Valgrind_on_CLION_justClionconfig.docx
@@ -24,9 +24,8 @@
           <w:sz w:val="36"/>
           <w:szCs w:val="36"/>
         </w:rPr>
-        <w:t xml:space="preserve">Configuring Valgrind on </w:t>
-      </w:r>
-      <w:proofErr w:type="spellStart"/>
+        <w:t>Configuring Valgrind on Clion</w:t>
+      </w:r>
       <w:r>
         <w:rPr>
           <w:rFonts w:ascii="Sitka Text Semibold" w:hAnsi="Sitka Text Semibold"/>
@@ -37,24 +36,20 @@
           <w:sz w:val="36"/>
           <w:szCs w:val="36"/>
         </w:rPr>
-        <w:t>Clion</w:t>
-      </w:r>
-      <w:proofErr w:type="spellEnd"/>
-      <w:r>
-        <w:rPr>
-          <w:rFonts w:ascii="Sitka Text Semibold" w:hAnsi="Sitka Text Semibold"/>
+        <w:br/>
+      </w:r>
+    </w:p>
+    <w:p>
+      <w:pPr>
+        <w:rPr>
+          <w:rFonts w:ascii="Roboto Mono" w:hAnsi="Roboto Mono"/>
           <w:b/>
           <w:bCs/>
-          <w:i/>
-          <w:iCs/>
-          <w:sz w:val="36"/>
-          <w:szCs w:val="36"/>
-        </w:rPr>
-        <w:br/>
-      </w:r>
-    </w:p>
-    <w:p>
-      <w:pPr>
+          <w:sz w:val="20"/>
+          <w:szCs w:val="20"/>
+        </w:rPr>
+      </w:pPr>
+      <w:r>
         <w:rPr>
           <w:rFonts w:ascii="Roboto Mono" w:hAnsi="Roboto Mono"/>
           <w:b/>
@@ -62,7 +57,8 @@
           <w:sz w:val="20"/>
           <w:szCs w:val="20"/>
         </w:rPr>
-      </w:pPr>
+        <w:t xml:space="preserve">After having installed </w:t>
+      </w:r>
       <w:r>
         <w:rPr>
           <w:rFonts w:ascii="Roboto Mono" w:hAnsi="Roboto Mono"/>
@@ -71,7 +67,7 @@
           <w:sz w:val="20"/>
           <w:szCs w:val="20"/>
         </w:rPr>
-        <w:t xml:space="preserve">After having installed </w:t>
+        <w:t>everything,</w:t>
       </w:r>
       <w:r>
         <w:rPr>
@@ -81,9 +77,11 @@
           <w:sz w:val="20"/>
           <w:szCs w:val="20"/>
         </w:rPr>
-        <w:t>everything,</w:t>
-      </w:r>
-      <w:r>
+        <w:t xml:space="preserve"> now it is time for the Clion configurations.</w:t>
+      </w:r>
+    </w:p>
+    <w:p>
+      <w:pPr>
         <w:rPr>
           <w:rFonts w:ascii="Roboto Mono" w:hAnsi="Roboto Mono"/>
           <w:b/>
@@ -91,9 +89,7 @@
           <w:sz w:val="20"/>
           <w:szCs w:val="20"/>
         </w:rPr>
-        <w:t xml:space="preserve"> now it is time for the </w:t>
-      </w:r>
-      <w:proofErr w:type="spellStart"/>
+      </w:pPr>
       <w:r>
         <w:rPr>
           <w:rFonts w:ascii="Roboto Mono" w:hAnsi="Roboto Mono"/>
@@ -102,61 +98,7 @@
           <w:sz w:val="20"/>
           <w:szCs w:val="20"/>
         </w:rPr>
-        <w:t>Clion</w:t>
-      </w:r>
-      <w:proofErr w:type="spellEnd"/>
-      <w:r>
-        <w:rPr>
-          <w:rFonts w:ascii="Roboto Mono" w:hAnsi="Roboto Mono"/>
-          <w:b/>
-          <w:bCs/>
-          <w:sz w:val="20"/>
-          <w:szCs w:val="20"/>
-        </w:rPr>
-        <w:t xml:space="preserve"> configurations.</w:t>
-      </w:r>
-    </w:p>
-    <w:p>
-      <w:pPr>
-        <w:rPr>
-          <w:rFonts w:ascii="Roboto Mono" w:hAnsi="Roboto Mono"/>
-          <w:b/>
-          <w:bCs/>
-          <w:sz w:val="20"/>
-          <w:szCs w:val="20"/>
-        </w:rPr>
-      </w:pPr>
-      <w:r>
-        <w:rPr>
-          <w:rFonts w:ascii="Roboto Mono" w:hAnsi="Roboto Mono"/>
-          <w:b/>
-          <w:bCs/>
-          <w:sz w:val="20"/>
-          <w:szCs w:val="20"/>
-        </w:rPr>
-        <w:t xml:space="preserve">Step 1: Go to File-&gt; Settings -&gt; Build, Execution, Deployment, </w:t>
-      </w:r>
-      <w:proofErr w:type="spellStart"/>
-      <w:r>
-        <w:rPr>
-          <w:rFonts w:ascii="Roboto Mono" w:hAnsi="Roboto Mono"/>
-          <w:b/>
-          <w:bCs/>
-          <w:sz w:val="20"/>
-          <w:szCs w:val="20"/>
-        </w:rPr>
-        <w:t>Cmake</w:t>
-      </w:r>
-      <w:proofErr w:type="spellEnd"/>
-      <w:r>
-        <w:rPr>
-          <w:rFonts w:ascii="Roboto Mono" w:hAnsi="Roboto Mono"/>
-          <w:b/>
-          <w:bCs/>
-          <w:sz w:val="20"/>
-          <w:szCs w:val="20"/>
-        </w:rPr>
-        <w:t xml:space="preserve"> .</w:t>
+        <w:t>Step 1: Go to File-&gt; Settings -&gt; Build, Execution, Deployment, Cmake .</w:t>
       </w:r>
       <w:r>
         <w:rPr>
@@ -269,6 +211,9 @@
         </mc:AlternateContent>
       </w:r>
       <w:r>
+        <w:rPr>
+          <w:noProof/>
+        </w:rPr>
         <w:drawing>
           <wp:inline distT="0" distB="0" distL="0" distR="0" wp14:anchorId="1D2D3DDA" wp14:editId="06B02D4A">
             <wp:extent cx="5073205" cy="3930650"/>
@@ -327,9 +272,8 @@
           <w:sz w:val="20"/>
           <w:szCs w:val="20"/>
         </w:rPr>
-        <w:t xml:space="preserve">Now we need to add your </w:t>
-      </w:r>
-      <w:proofErr w:type="spellStart"/>
+        <w:t xml:space="preserve">Now we need to add your CMake configuration! ( YOU HAVE TO DO THIS FOR EVERY PROJECT! It will not </w:t>
+      </w:r>
       <w:r>
         <w:rPr>
           <w:rFonts w:ascii="Roboto Mono" w:hAnsi="Roboto Mono"/>
@@ -338,9 +282,8 @@
           <w:sz w:val="20"/>
           <w:szCs w:val="20"/>
         </w:rPr>
-        <w:t>CMake</w:t>
-      </w:r>
-      <w:proofErr w:type="spellEnd"/>
+        <w:t>save</w:t>
+      </w:r>
       <w:r>
         <w:rPr>
           <w:rFonts w:ascii="Roboto Mono" w:hAnsi="Roboto Mono"/>
@@ -349,7 +292,7 @@
           <w:sz w:val="20"/>
           <w:szCs w:val="20"/>
         </w:rPr>
-        <w:t xml:space="preserve"> configuration! ( YOU HAVE TO DO THIS FOR EVERY PROJECT! It will not </w:t>
+        <w:t xml:space="preserve"> across projects</w:t>
       </w:r>
       <w:r>
         <w:rPr>
@@ -359,7 +302,7 @@
           <w:sz w:val="20"/>
           <w:szCs w:val="20"/>
         </w:rPr>
-        <w:t>save</w:t>
+        <w:t xml:space="preserve"> unfortunately</w:t>
       </w:r>
       <w:r>
         <w:rPr>
@@ -369,46 +312,14 @@
           <w:sz w:val="20"/>
           <w:szCs w:val="20"/>
         </w:rPr>
-        <w:t xml:space="preserve"> across projects</w:t>
-      </w:r>
-      <w:r>
-        <w:rPr>
-          <w:rFonts w:ascii="Roboto Mono" w:hAnsi="Roboto Mono"/>
+        <w:t>…. )</w:t>
+      </w:r>
+    </w:p>
+    <w:p>
+      <w:r>
+        <w:rPr>
           <w:i/>
           <w:iCs/>
-          <w:sz w:val="20"/>
-          <w:szCs w:val="20"/>
-        </w:rPr>
-        <w:t xml:space="preserve"> unfortunately</w:t>
-      </w:r>
-      <w:r>
-        <w:rPr>
-          <w:rFonts w:ascii="Roboto Mono" w:hAnsi="Roboto Mono"/>
-          <w:i/>
-          <w:iCs/>
-          <w:sz w:val="20"/>
-          <w:szCs w:val="20"/>
-        </w:rPr>
-        <w:t>…</w:t>
-      </w:r>
-      <w:proofErr w:type="gramStart"/>
-      <w:r>
-        <w:rPr>
-          <w:rFonts w:ascii="Roboto Mono" w:hAnsi="Roboto Mono"/>
-          <w:i/>
-          <w:iCs/>
-          <w:sz w:val="20"/>
-          <w:szCs w:val="20"/>
-        </w:rPr>
-        <w:t>. )</w:t>
-      </w:r>
-      <w:proofErr w:type="gramEnd"/>
-    </w:p>
-    <w:p>
-      <w:r>
-        <w:rPr>
-          <w:i/>
-          <w:iCs/>
         </w:rPr>
         <w:br w:type="page"/>
       </w:r>
@@ -433,6 +344,9 @@
     </w:p>
     <w:p>
       <w:r>
+        <w:rPr>
+          <w:noProof/>
+        </w:rPr>
         <w:drawing>
           <wp:inline distT="0" distB="0" distL="0" distR="0" wp14:anchorId="2B3CAD36" wp14:editId="053347C2">
             <wp:extent cx="4641387" cy="3594100"/>
@@ -556,6 +470,7 @@
         <w:rPr>
           <w:i/>
           <w:iCs/>
+          <w:noProof/>
         </w:rPr>
         <w:drawing>
           <wp:inline distT="0" distB="0" distL="0" distR="0" wp14:anchorId="1B5AE651" wp14:editId="5E1762F7">
@@ -632,6 +547,9 @@
     </w:p>
     <w:p>
       <w:r>
+        <w:rPr>
+          <w:noProof/>
+        </w:rPr>
         <w:drawing>
           <wp:inline distT="0" distB="0" distL="0" distR="0" wp14:anchorId="67F74285" wp14:editId="3C587989">
             <wp:extent cx="5943600" cy="2708275"/>
@@ -721,6 +639,9 @@
     </w:p>
     <w:p>
       <w:r>
+        <w:rPr>
+          <w:noProof/>
+        </w:rPr>
         <w:drawing>
           <wp:inline distT="0" distB="0" distL="0" distR="0" wp14:anchorId="767E5CE9" wp14:editId="52C7ABE5">
             <wp:extent cx="5943600" cy="4065905"/>
@@ -837,25 +758,7 @@
           <w:sz w:val="20"/>
           <w:szCs w:val="20"/>
         </w:rPr>
-        <w:t xml:space="preserve">click </w:t>
-      </w:r>
-      <w:proofErr w:type="gramStart"/>
-      <w:r>
-        <w:rPr>
-          <w:rFonts w:ascii="Roboto Mono" w:hAnsi="Roboto Mono"/>
-          <w:sz w:val="20"/>
-          <w:szCs w:val="20"/>
-        </w:rPr>
-        <w:t>it</w:t>
-      </w:r>
-      <w:proofErr w:type="gramEnd"/>
-      <w:r>
-        <w:rPr>
-          <w:rFonts w:ascii="Roboto Mono" w:hAnsi="Roboto Mono"/>
-          <w:sz w:val="20"/>
-          <w:szCs w:val="20"/>
-        </w:rPr>
-        <w:t xml:space="preserve"> and then go to Valgrind.</w:t>
+        <w:t>click it and then go to Valgrind.</w:t>
       </w:r>
     </w:p>
     <w:p>
@@ -881,25 +784,7 @@
           <w:sz w:val="20"/>
           <w:szCs w:val="20"/>
         </w:rPr>
-        <w:t xml:space="preserve"> configuration. If it </w:t>
-      </w:r>
-      <w:proofErr w:type="gramStart"/>
-      <w:r>
-        <w:rPr>
-          <w:rFonts w:ascii="Roboto Mono" w:hAnsi="Roboto Mono"/>
-          <w:sz w:val="20"/>
-          <w:szCs w:val="20"/>
-        </w:rPr>
-        <w:t>is not detected</w:t>
-      </w:r>
-      <w:proofErr w:type="gramEnd"/>
-      <w:r>
-        <w:rPr>
-          <w:rFonts w:ascii="Roboto Mono" w:hAnsi="Roboto Mono"/>
-          <w:sz w:val="20"/>
-          <w:szCs w:val="20"/>
-        </w:rPr>
-        <w:t xml:space="preserve"> automatically</w:t>
+        <w:t xml:space="preserve"> configuration. If it is not detected automatically</w:t>
       </w:r>
       <w:r>
         <w:rPr>
@@ -917,7 +802,6 @@
         </w:rPr>
         <w:t xml:space="preserve">t should be in </w:t>
       </w:r>
-      <w:proofErr w:type="spellStart"/>
       <w:r>
         <w:rPr>
           <w:rFonts w:ascii="Roboto Mono" w:hAnsi="Roboto Mono"/>
@@ -926,18 +810,7 @@
           <w:sz w:val="20"/>
           <w:szCs w:val="20"/>
         </w:rPr>
-        <w:t>usr</w:t>
-      </w:r>
-      <w:proofErr w:type="spellEnd"/>
-      <w:r>
-        <w:rPr>
-          <w:rFonts w:ascii="Roboto Mono" w:hAnsi="Roboto Mono"/>
-          <w:b/>
-          <w:bCs/>
-          <w:sz w:val="20"/>
-          <w:szCs w:val="20"/>
-        </w:rPr>
-        <w:t>\bin</w:t>
+        <w:t>usr\bin</w:t>
       </w:r>
       <w:r>
         <w:rPr>
@@ -974,6 +847,9 @@
     </w:p>
     <w:p>
       <w:r>
+        <w:rPr>
+          <w:noProof/>
+        </w:rPr>
         <w:drawing>
           <wp:inline distT="0" distB="0" distL="0" distR="0" wp14:anchorId="5BA4AE35" wp14:editId="7B8C6945">
             <wp:extent cx="5568950" cy="4113645"/>
@@ -1015,6 +891,60 @@
       </w:r>
     </w:p>
     <w:p>
+      <w:pPr>
+        <w:rPr>
+          <w:rFonts w:ascii="Roboto Mono" w:hAnsi="Roboto Mono"/>
+          <w:sz w:val="20"/>
+          <w:szCs w:val="20"/>
+        </w:rPr>
+      </w:pPr>
+      <w:r>
+        <w:rPr>
+          <w:rFonts w:ascii="Roboto Mono" w:hAnsi="Roboto Mono"/>
+          <w:sz w:val="20"/>
+          <w:szCs w:val="20"/>
+        </w:rPr>
+        <w:t>YOU ALSO NEED TO MAKE SURE YOU HAVE THE SAME VERSION FOR CMAKE IN CMakeList.txt!!! Please check your cmake version in ubuntu. You can see it when you go to Toolchains but also through the command in the ubuntu terminal “ cmake –version”.</w:t>
+      </w:r>
+    </w:p>
+    <w:p>
+      <w:r>
+        <w:drawing>
+          <wp:inline distT="0" distB="0" distL="0" distR="0" wp14:anchorId="0B447277" wp14:editId="5BE7FFE4">
+            <wp:extent cx="5448580" cy="1339919"/>
+            <wp:effectExtent l="0" t="0" r="0" b="0"/>
+            <wp:docPr id="3" name="Picture 3" descr="Text&#10;&#10;Description automatically generated"/>
+            <wp:cNvGraphicFramePr>
+              <a:graphicFrameLocks xmlns:a="http://schemas.openxmlformats.org/drawingml/2006/main" noChangeAspect="1"/>
+            </wp:cNvGraphicFramePr>
+            <a:graphic xmlns:a="http://schemas.openxmlformats.org/drawingml/2006/main">
+              <a:graphicData uri="http://schemas.openxmlformats.org/drawingml/2006/picture">
+                <pic:pic xmlns:pic="http://schemas.openxmlformats.org/drawingml/2006/picture">
+                  <pic:nvPicPr>
+                    <pic:cNvPr id="3" name="Picture 3" descr="Text&#10;&#10;Description automatically generated"/>
+                    <pic:cNvPicPr/>
+                  </pic:nvPicPr>
+                  <pic:blipFill>
+                    <a:blip r:embed="rId12"/>
+                    <a:stretch>
+                      <a:fillRect/>
+                    </a:stretch>
+                  </pic:blipFill>
+                  <pic:spPr>
+                    <a:xfrm>
+                      <a:off x="0" y="0"/>
+                      <a:ext cx="5448580" cy="1339919"/>
+                    </a:xfrm>
+                    <a:prstGeom prst="rect">
+                      <a:avLst/>
+                    </a:prstGeom>
+                  </pic:spPr>
+                </pic:pic>
+              </a:graphicData>
+            </a:graphic>
+          </wp:inline>
+        </w:drawing>
+      </w:r>
       <w:r>
         <w:br w:type="page"/>
       </w:r>
@@ -1036,16 +966,14 @@
         <w:lastRenderedPageBreak/>
         <w:t xml:space="preserve">Now look in the upper right </w:t>
       </w:r>
-      <w:proofErr w:type="gramStart"/>
-      <w:r>
-        <w:rPr>
-          <w:rFonts w:ascii="Roboto Mono" w:hAnsi="Roboto Mono"/>
-          <w:sz w:val="20"/>
-          <w:szCs w:val="20"/>
-        </w:rPr>
-        <w:t>corner :</w:t>
-      </w:r>
-      <w:proofErr w:type="gramEnd"/>
+      <w:r>
+        <w:rPr>
+          <w:rFonts w:ascii="Roboto Mono" w:hAnsi="Roboto Mono"/>
+          <w:sz w:val="20"/>
+          <w:szCs w:val="20"/>
+        </w:rPr>
+        <w:t>corner:</w:t>
+      </w:r>
     </w:p>
     <w:p>
       <w:r>
@@ -1125,6 +1053,9 @@
         </mc:AlternateContent>
       </w:r>
       <w:r>
+        <w:rPr>
+          <w:noProof/>
+        </w:rPr>
         <w:drawing>
           <wp:inline distT="0" distB="0" distL="0" distR="0" wp14:anchorId="3293EC7B" wp14:editId="7C3BF66D">
             <wp:extent cx="4483100" cy="1519752"/>
@@ -1141,7 +1072,7 @@
                     <pic:cNvPicPr/>
                   </pic:nvPicPr>
                   <pic:blipFill>
-                    <a:blip r:embed="rId12"/>
+                    <a:blip r:embed="rId13"/>
                     <a:stretch>
                       <a:fillRect/>
                     </a:stretch>
@@ -1284,6 +1215,9 @@
         </mc:AlternateContent>
       </w:r>
       <w:r>
+        <w:rPr>
+          <w:noProof/>
+        </w:rPr>
         <w:drawing>
           <wp:inline distT="0" distB="0" distL="0" distR="0" wp14:anchorId="699365BF" wp14:editId="34B4DC14">
             <wp:extent cx="2318923" cy="1676400"/>
@@ -1300,7 +1234,7 @@
                     <pic:cNvPicPr/>
                   </pic:nvPicPr>
                   <pic:blipFill>
-                    <a:blip r:embed="rId13"/>
+                    <a:blip r:embed="rId14"/>
                     <a:stretch>
                       <a:fillRect/>
                     </a:stretch>
@@ -1335,27 +1269,14 @@
           <w:sz w:val="20"/>
           <w:szCs w:val="20"/>
         </w:rPr>
-        <w:t xml:space="preserve">Now just try to run it with </w:t>
-      </w:r>
-      <w:r>
-        <w:rPr>
-          <w:rFonts w:ascii="Roboto Mono" w:hAnsi="Roboto Mono"/>
-          <w:sz w:val="20"/>
-          <w:szCs w:val="20"/>
-        </w:rPr>
-        <w:t>V</w:t>
-      </w:r>
-      <w:r>
-        <w:rPr>
-          <w:rFonts w:ascii="Roboto Mono" w:hAnsi="Roboto Mono"/>
-          <w:sz w:val="20"/>
-          <w:szCs w:val="20"/>
-        </w:rPr>
-        <w:t>algrind:</w:t>
-      </w:r>
-    </w:p>
-    <w:p>
-      <w:r>
+        <w:t>Now just try to run it with Valgrind:</w:t>
+      </w:r>
+    </w:p>
+    <w:p>
+      <w:r>
+        <w:rPr>
+          <w:noProof/>
+        </w:rPr>
         <w:drawing>
           <wp:inline distT="0" distB="0" distL="0" distR="0" wp14:anchorId="7FA4613A" wp14:editId="6032E44E">
             <wp:extent cx="5073911" cy="1187511"/>
@@ -1372,7 +1293,7 @@
                     <pic:cNvPicPr/>
                   </pic:nvPicPr>
                   <pic:blipFill>
-                    <a:blip r:embed="rId14"/>
+                    <a:blip r:embed="rId15"/>
                     <a:stretch>
                       <a:fillRect/>
                     </a:stretch>
@@ -1413,6 +1334,9 @@
         <w:br/>
       </w:r>
       <w:r>
+        <w:rPr>
+          <w:noProof/>
+        </w:rPr>
         <w:drawing>
           <wp:inline distT="0" distB="0" distL="0" distR="0" wp14:anchorId="03A439D0" wp14:editId="44A6B2FC">
             <wp:extent cx="5943600" cy="1977390"/>
@@ -1429,7 +1353,7 @@
                     <pic:cNvPicPr/>
                   </pic:nvPicPr>
                   <pic:blipFill>
-                    <a:blip r:embed="rId15"/>
+                    <a:blip r:embed="rId16"/>
                     <a:stretch>
                       <a:fillRect/>
                     </a:stretch>
@@ -1520,6 +1444,9 @@
     </w:p>
     <w:p>
       <w:r>
+        <w:rPr>
+          <w:noProof/>
+        </w:rPr>
         <w:lastRenderedPageBreak/>
         <w:drawing>
           <wp:inline distT="0" distB="0" distL="0" distR="0" wp14:anchorId="515FEF79" wp14:editId="0F91E592">
@@ -1537,7 +1464,7 @@
                     <pic:cNvPicPr/>
                   </pic:nvPicPr>
                   <pic:blipFill>
-                    <a:blip r:embed="rId16"/>
+                    <a:blip r:embed="rId17"/>
                     <a:stretch>
                       <a:fillRect/>
                     </a:stretch>

</xml_diff>